<commit_message>
Testing change from desktop
</commit_message>
<xml_diff>
--- a/Learning_Schedule_for_ARCS_Senior_Design.docx
+++ b/Learning_Schedule_for_ARCS_Senior_Design.docx
@@ -619,64 +619,64 @@
           <w14:ligatures w14:val="none"/>
         </w:rPr>
       </w:pPr>
-      <w:r>
-        <w:rPr>
-          <w:rFonts w:ascii="Times New Roman" w:eastAsia="Times New Roman" w:hAnsi="Times New Roman" w:cs="Times New Roman"/>
-          <w:b/>
-          <w:bCs/>
-          <w:color w:val="000000"/>
-          <w:kern w:val="0"/>
-          <w:sz w:val="24"/>
-          <w:szCs w:val="24"/>
-          <w14:ligatures w14:val="none"/>
-        </w:rPr>
-        <w:t>Testing a change on my laptop</w:t>
-      </w:r>
-    </w:p>
-    <w:p>
-      <w:pPr>
-        <w:spacing w:after="0" w:line="240" w:lineRule="auto"/>
-        <w:rPr>
-          <w:rFonts w:ascii="Times New Roman" w:eastAsia="Times New Roman" w:hAnsi="Times New Roman" w:cs="Times New Roman"/>
-          <w:b/>
-          <w:bCs/>
-          <w:color w:val="000000"/>
-          <w:kern w:val="0"/>
-          <w:sz w:val="24"/>
-          <w:szCs w:val="24"/>
-          <w14:ligatures w14:val="none"/>
-        </w:rPr>
-      </w:pPr>
-    </w:p>
-    <w:p>
-      <w:pPr>
-        <w:spacing w:after="0" w:line="240" w:lineRule="auto"/>
-        <w:rPr>
-          <w:rFonts w:ascii="Times New Roman" w:eastAsia="Times New Roman" w:hAnsi="Times New Roman" w:cs="Times New Roman"/>
-          <w:b/>
-          <w:bCs/>
-          <w:color w:val="000000"/>
-          <w:kern w:val="0"/>
-          <w:sz w:val="24"/>
-          <w:szCs w:val="24"/>
-          <w14:ligatures w14:val="none"/>
-        </w:rPr>
-      </w:pPr>
-    </w:p>
-    <w:p>
-      <w:pPr>
-        <w:spacing w:after="0" w:line="240" w:lineRule="auto"/>
-        <w:rPr>
-          <w:rFonts w:ascii="Times New Roman" w:eastAsia="Times New Roman" w:hAnsi="Times New Roman" w:cs="Times New Roman"/>
-          <w:b/>
-          <w:bCs/>
-          <w:color w:val="000000"/>
-          <w:kern w:val="0"/>
-          <w:sz w:val="24"/>
-          <w:szCs w:val="24"/>
-          <w14:ligatures w14:val="none"/>
-        </w:rPr>
-      </w:pPr>
+    </w:p>
+    <w:p>
+      <w:pPr>
+        <w:spacing w:after="0" w:line="240" w:lineRule="auto"/>
+        <w:rPr>
+          <w:rFonts w:ascii="Times New Roman" w:eastAsia="Times New Roman" w:hAnsi="Times New Roman" w:cs="Times New Roman"/>
+          <w:b/>
+          <w:bCs/>
+          <w:color w:val="000000"/>
+          <w:kern w:val="0"/>
+          <w:sz w:val="24"/>
+          <w:szCs w:val="24"/>
+          <w14:ligatures w14:val="none"/>
+        </w:rPr>
+      </w:pPr>
+    </w:p>
+    <w:p>
+      <w:pPr>
+        <w:spacing w:after="0" w:line="240" w:lineRule="auto"/>
+        <w:rPr>
+          <w:rFonts w:ascii="Times New Roman" w:eastAsia="Times New Roman" w:hAnsi="Times New Roman" w:cs="Times New Roman"/>
+          <w:b/>
+          <w:bCs/>
+          <w:color w:val="000000"/>
+          <w:kern w:val="0"/>
+          <w:sz w:val="24"/>
+          <w:szCs w:val="24"/>
+          <w14:ligatures w14:val="none"/>
+        </w:rPr>
+      </w:pPr>
+    </w:p>
+    <w:p>
+      <w:pPr>
+        <w:spacing w:after="0" w:line="240" w:lineRule="auto"/>
+        <w:rPr>
+          <w:rFonts w:ascii="Times New Roman" w:eastAsia="Times New Roman" w:hAnsi="Times New Roman" w:cs="Times New Roman"/>
+          <w:b/>
+          <w:bCs/>
+          <w:color w:val="000000"/>
+          <w:kern w:val="0"/>
+          <w:sz w:val="24"/>
+          <w:szCs w:val="24"/>
+          <w14:ligatures w14:val="none"/>
+        </w:rPr>
+      </w:pPr>
+      <w:r>
+        <w:rPr>
+          <w:rFonts w:ascii="Times New Roman" w:eastAsia="Times New Roman" w:hAnsi="Times New Roman" w:cs="Times New Roman"/>
+          <w:b/>
+          <w:bCs/>
+          <w:color w:val="000000"/>
+          <w:kern w:val="0"/>
+          <w:sz w:val="24"/>
+          <w:szCs w:val="24"/>
+          <w14:ligatures w14:val="none"/>
+        </w:rPr>
+        <w:t>This should change</w:t>
+      </w:r>
     </w:p>
     <w:p>
       <w:pPr>

</xml_diff>

<commit_message>
final test from laptop
</commit_message>
<xml_diff>
--- a/Learning_Schedule_for_ARCS_Senior_Design.docx
+++ b/Learning_Schedule_for_ARCS_Senior_Design.docx
@@ -649,34 +649,6 @@
           <w14:ligatures w14:val="none"/>
         </w:rPr>
       </w:pPr>
-    </w:p>
-    <w:p>
-      <w:pPr>
-        <w:spacing w:after="0" w:line="240" w:lineRule="auto"/>
-        <w:rPr>
-          <w:rFonts w:ascii="Times New Roman" w:eastAsia="Times New Roman" w:hAnsi="Times New Roman" w:cs="Times New Roman"/>
-          <w:b/>
-          <w:bCs/>
-          <w:color w:val="000000"/>
-          <w:kern w:val="0"/>
-          <w:sz w:val="24"/>
-          <w:szCs w:val="24"/>
-          <w14:ligatures w14:val="none"/>
-        </w:rPr>
-      </w:pPr>
-      <w:r>
-        <w:rPr>
-          <w:rFonts w:ascii="Times New Roman" w:eastAsia="Times New Roman" w:hAnsi="Times New Roman" w:cs="Times New Roman"/>
-          <w:b/>
-          <w:bCs/>
-          <w:color w:val="000000"/>
-          <w:kern w:val="0"/>
-          <w:sz w:val="24"/>
-          <w:szCs w:val="24"/>
-          <w14:ligatures w14:val="none"/>
-        </w:rPr>
-        <w:t>This should change</w:t>
-      </w:r>
     </w:p>
     <w:p>
       <w:pPr>

</xml_diff>